<commit_message>
fill contract with answers from db
</commit_message>
<xml_diff>
--- a/server/controllers/Contrat de location simple.docx
+++ b/server/controllers/Contrat de location simple.docx
@@ -63,7 +63,7 @@
         <w:rPr>
           <w:b/>
         </w:rPr>
-        <w:t>q1</w:t>
+        <w:t>1</w:t>
       </w:r>
       <w:r>
         <w:rPr>
@@ -91,7 +91,7 @@
         <w:t>{</w:t>
       </w:r>
       <w:r>
-        <w:t>q2</w:t>
+        <w:t>2</w:t>
       </w:r>
       <w:r>
         <w:t>}</w:t>
@@ -109,7 +109,7 @@
         <w:rPr>
           <w:b/>
         </w:rPr>
-        <w:t>q3</w:t>
+        <w:t>3</w:t>
       </w:r>
       <w:r>
         <w:rPr>

</xml_diff>